<commit_message>
fixed resume not downloading
</commit_message>
<xml_diff>
--- a/public/resume.docx
+++ b/public/resume.docx
@@ -8,16 +8,16 @@
         <w:rPr>
           <w:rFonts w:ascii="Times New Roman" w:eastAsia="Times New Roman" w:hAnsi="Times New Roman" w:cs="Times New Roman"/>
           <w:b/>
-          <w:sz w:val="38"/>
-          <w:szCs w:val="38"/>
-        </w:rPr>
-      </w:pPr>
-      <w:r>
-        <w:rPr>
-          <w:rFonts w:ascii="Times New Roman" w:eastAsia="Times New Roman" w:hAnsi="Times New Roman" w:cs="Times New Roman"/>
-          <w:b/>
-          <w:sz w:val="38"/>
-          <w:szCs w:val="38"/>
+          <w:sz w:val="24"/>
+          <w:szCs w:val="24"/>
+        </w:rPr>
+      </w:pPr>
+      <w:r>
+        <w:rPr>
+          <w:rFonts w:ascii="Times New Roman" w:eastAsia="Times New Roman" w:hAnsi="Times New Roman" w:cs="Times New Roman"/>
+          <w:b/>
+          <w:sz w:val="24"/>
+          <w:szCs w:val="24"/>
         </w:rPr>
         <w:t>Jericho McCullough</w:t>
       </w:r>
@@ -122,16 +122,16 @@
         <w:rPr>
           <w:rFonts w:ascii="Times New Roman" w:eastAsia="Times New Roman" w:hAnsi="Times New Roman" w:cs="Times New Roman"/>
           <w:i/>
-          <w:sz w:val="24"/>
-          <w:szCs w:val="24"/>
+          <w:sz w:val="20"/>
+          <w:szCs w:val="20"/>
         </w:rPr>
       </w:pPr>
       <w:r>
         <w:rPr>
           <w:rFonts w:ascii="Times New Roman" w:eastAsia="Times New Roman" w:hAnsi="Times New Roman" w:cs="Times New Roman"/>
           <w:i/>
-          <w:sz w:val="24"/>
-          <w:szCs w:val="24"/>
+          <w:sz w:val="20"/>
+          <w:szCs w:val="20"/>
         </w:rPr>
         <w:t>Student pursuing BS in Software Engineering with goals of working as a professional software engineer. Strong critical thinking and time management skills and experience with various programming languages.</w:t>
       </w:r>
@@ -193,72 +193,72 @@
         <w:rPr>
           <w:rFonts w:ascii="Times New Roman" w:eastAsia="Times New Roman" w:hAnsi="Times New Roman" w:cs="Times New Roman"/>
           <w:b/>
-          <w:sz w:val="24"/>
-          <w:szCs w:val="24"/>
-        </w:rPr>
-      </w:pPr>
-      <w:r>
-        <w:rPr>
-          <w:rFonts w:ascii="Times New Roman" w:eastAsia="Times New Roman" w:hAnsi="Times New Roman" w:cs="Times New Roman"/>
-          <w:b/>
-          <w:sz w:val="24"/>
-          <w:szCs w:val="24"/>
+          <w:sz w:val="20"/>
+          <w:szCs w:val="20"/>
+        </w:rPr>
+      </w:pPr>
+      <w:r>
+        <w:rPr>
+          <w:rFonts w:ascii="Times New Roman" w:eastAsia="Times New Roman" w:hAnsi="Times New Roman" w:cs="Times New Roman"/>
+          <w:b/>
+          <w:sz w:val="20"/>
+          <w:szCs w:val="20"/>
         </w:rPr>
         <w:t>Western Governors University</w:t>
       </w:r>
       <w:r>
         <w:rPr>
           <w:rFonts w:ascii="Times New Roman" w:eastAsia="Times New Roman" w:hAnsi="Times New Roman" w:cs="Times New Roman"/>
-          <w:sz w:val="24"/>
-          <w:szCs w:val="24"/>
+          <w:sz w:val="20"/>
+          <w:szCs w:val="20"/>
         </w:rPr>
         <w:t xml:space="preserve">     </w:t>
       </w:r>
       <w:r>
         <w:rPr>
           <w:rFonts w:ascii="Times New Roman" w:eastAsia="Times New Roman" w:hAnsi="Times New Roman" w:cs="Times New Roman"/>
-          <w:sz w:val="24"/>
-          <w:szCs w:val="24"/>
-        </w:rPr>
-        <w:tab/>
-      </w:r>
-      <w:r>
-        <w:rPr>
-          <w:rFonts w:ascii="Times New Roman" w:eastAsia="Times New Roman" w:hAnsi="Times New Roman" w:cs="Times New Roman"/>
-          <w:sz w:val="24"/>
-          <w:szCs w:val="24"/>
-        </w:rPr>
-        <w:tab/>
-      </w:r>
-      <w:r>
-        <w:rPr>
-          <w:rFonts w:ascii="Times New Roman" w:eastAsia="Times New Roman" w:hAnsi="Times New Roman" w:cs="Times New Roman"/>
-          <w:sz w:val="24"/>
-          <w:szCs w:val="24"/>
-        </w:rPr>
-        <w:tab/>
-      </w:r>
-      <w:r>
-        <w:rPr>
-          <w:rFonts w:ascii="Times New Roman" w:eastAsia="Times New Roman" w:hAnsi="Times New Roman" w:cs="Times New Roman"/>
-          <w:sz w:val="24"/>
-          <w:szCs w:val="24"/>
-        </w:rPr>
-        <w:tab/>
-      </w:r>
-      <w:r>
-        <w:rPr>
-          <w:rFonts w:ascii="Times New Roman" w:eastAsia="Times New Roman" w:hAnsi="Times New Roman" w:cs="Times New Roman"/>
-          <w:sz w:val="24"/>
-          <w:szCs w:val="24"/>
-        </w:rPr>
-        <w:tab/>
-      </w:r>
-      <w:r>
-        <w:rPr>
-          <w:rFonts w:ascii="Times New Roman" w:eastAsia="Times New Roman" w:hAnsi="Times New Roman" w:cs="Times New Roman"/>
-          <w:sz w:val="24"/>
-          <w:szCs w:val="24"/>
+          <w:sz w:val="20"/>
+          <w:szCs w:val="20"/>
+        </w:rPr>
+        <w:tab/>
+      </w:r>
+      <w:r>
+        <w:rPr>
+          <w:rFonts w:ascii="Times New Roman" w:eastAsia="Times New Roman" w:hAnsi="Times New Roman" w:cs="Times New Roman"/>
+          <w:sz w:val="20"/>
+          <w:szCs w:val="20"/>
+        </w:rPr>
+        <w:tab/>
+      </w:r>
+      <w:r>
+        <w:rPr>
+          <w:rFonts w:ascii="Times New Roman" w:eastAsia="Times New Roman" w:hAnsi="Times New Roman" w:cs="Times New Roman"/>
+          <w:sz w:val="20"/>
+          <w:szCs w:val="20"/>
+        </w:rPr>
+        <w:tab/>
+      </w:r>
+      <w:r>
+        <w:rPr>
+          <w:rFonts w:ascii="Times New Roman" w:eastAsia="Times New Roman" w:hAnsi="Times New Roman" w:cs="Times New Roman"/>
+          <w:sz w:val="20"/>
+          <w:szCs w:val="20"/>
+        </w:rPr>
+        <w:tab/>
+      </w:r>
+      <w:r>
+        <w:rPr>
+          <w:rFonts w:ascii="Times New Roman" w:eastAsia="Times New Roman" w:hAnsi="Times New Roman" w:cs="Times New Roman"/>
+          <w:sz w:val="20"/>
+          <w:szCs w:val="20"/>
+        </w:rPr>
+        <w:tab/>
+      </w:r>
+      <w:r>
+        <w:rPr>
+          <w:rFonts w:ascii="Times New Roman" w:eastAsia="Times New Roman" w:hAnsi="Times New Roman" w:cs="Times New Roman"/>
+          <w:sz w:val="20"/>
+          <w:szCs w:val="20"/>
         </w:rPr>
         <w:tab/>
         <w:t xml:space="preserve">           </w:t>
@@ -266,9 +266,17 @@
       <w:r>
         <w:rPr>
           <w:rFonts w:ascii="Times New Roman" w:eastAsia="Times New Roman" w:hAnsi="Times New Roman" w:cs="Times New Roman"/>
-          <w:b/>
-          <w:sz w:val="24"/>
-          <w:szCs w:val="24"/>
+          <w:sz w:val="20"/>
+          <w:szCs w:val="20"/>
+        </w:rPr>
+        <w:t xml:space="preserve">    </w:t>
+      </w:r>
+      <w:r>
+        <w:rPr>
+          <w:rFonts w:ascii="Times New Roman" w:eastAsia="Times New Roman" w:hAnsi="Times New Roman" w:cs="Times New Roman"/>
+          <w:b/>
+          <w:sz w:val="20"/>
+          <w:szCs w:val="20"/>
         </w:rPr>
         <w:t>Millcreek, UT</w:t>
       </w:r>
@@ -277,18 +285,24 @@
       <w:pPr>
         <w:rPr>
           <w:rFonts w:ascii="Times New Roman" w:eastAsia="Times New Roman" w:hAnsi="Times New Roman" w:cs="Times New Roman"/>
-        </w:rPr>
-      </w:pPr>
-      <w:r>
-        <w:rPr>
-          <w:rFonts w:ascii="Times New Roman" w:eastAsia="Times New Roman" w:hAnsi="Times New Roman" w:cs="Times New Roman"/>
-        </w:rPr>
-        <w:t xml:space="preserve">Bachelor of Science - Software Engineering                                                                    </w:t>
+          <w:sz w:val="20"/>
+          <w:szCs w:val="20"/>
+        </w:rPr>
+      </w:pPr>
+      <w:r>
+        <w:rPr>
+          <w:rFonts w:ascii="Times New Roman" w:eastAsia="Times New Roman" w:hAnsi="Times New Roman" w:cs="Times New Roman"/>
+          <w:sz w:val="20"/>
+          <w:szCs w:val="20"/>
+        </w:rPr>
+        <w:t xml:space="preserve">Bachelor of Science - Software Engineering                                                                  </w:t>
       </w:r>
       <w:r>
         <w:rPr>
           <w:rFonts w:ascii="Times New Roman" w:eastAsia="Times New Roman" w:hAnsi="Times New Roman" w:cs="Times New Roman"/>
           <w:i/>
+          <w:sz w:val="20"/>
+          <w:szCs w:val="20"/>
         </w:rPr>
         <w:t>July 2024 - Present</w:t>
       </w:r>
@@ -298,81 +312,81 @@
         <w:rPr>
           <w:rFonts w:ascii="Times New Roman" w:eastAsia="Times New Roman" w:hAnsi="Times New Roman" w:cs="Times New Roman"/>
           <w:b/>
-          <w:sz w:val="24"/>
-          <w:szCs w:val="24"/>
-        </w:rPr>
-      </w:pPr>
-      <w:r>
-        <w:rPr>
-          <w:rFonts w:ascii="Times New Roman" w:eastAsia="Times New Roman" w:hAnsi="Times New Roman" w:cs="Times New Roman"/>
-          <w:b/>
-          <w:sz w:val="24"/>
-          <w:szCs w:val="24"/>
+          <w:sz w:val="20"/>
+          <w:szCs w:val="20"/>
+        </w:rPr>
+      </w:pPr>
+      <w:r>
+        <w:rPr>
+          <w:rFonts w:ascii="Times New Roman" w:eastAsia="Times New Roman" w:hAnsi="Times New Roman" w:cs="Times New Roman"/>
+          <w:b/>
+          <w:sz w:val="20"/>
+          <w:szCs w:val="20"/>
         </w:rPr>
         <w:t>Northwest HVAC/R Training Center</w:t>
       </w:r>
       <w:r>
         <w:rPr>
           <w:rFonts w:ascii="Times New Roman" w:eastAsia="Times New Roman" w:hAnsi="Times New Roman" w:cs="Times New Roman"/>
-          <w:sz w:val="24"/>
-          <w:szCs w:val="24"/>
+          <w:sz w:val="20"/>
+          <w:szCs w:val="20"/>
         </w:rPr>
         <w:t xml:space="preserve">     </w:t>
       </w:r>
       <w:r>
         <w:rPr>
           <w:rFonts w:ascii="Times New Roman" w:eastAsia="Times New Roman" w:hAnsi="Times New Roman" w:cs="Times New Roman"/>
-          <w:sz w:val="24"/>
-          <w:szCs w:val="24"/>
-        </w:rPr>
-        <w:tab/>
-      </w:r>
-      <w:r>
-        <w:rPr>
-          <w:rFonts w:ascii="Times New Roman" w:eastAsia="Times New Roman" w:hAnsi="Times New Roman" w:cs="Times New Roman"/>
-          <w:sz w:val="24"/>
-          <w:szCs w:val="24"/>
-        </w:rPr>
-        <w:tab/>
-      </w:r>
-      <w:r>
-        <w:rPr>
-          <w:rFonts w:ascii="Times New Roman" w:eastAsia="Times New Roman" w:hAnsi="Times New Roman" w:cs="Times New Roman"/>
-          <w:sz w:val="24"/>
-          <w:szCs w:val="24"/>
-        </w:rPr>
-        <w:tab/>
-      </w:r>
-      <w:r>
-        <w:rPr>
-          <w:rFonts w:ascii="Times New Roman" w:eastAsia="Times New Roman" w:hAnsi="Times New Roman" w:cs="Times New Roman"/>
-          <w:sz w:val="24"/>
-          <w:szCs w:val="24"/>
-        </w:rPr>
-        <w:tab/>
-      </w:r>
-      <w:r>
-        <w:rPr>
-          <w:rFonts w:ascii="Times New Roman" w:eastAsia="Times New Roman" w:hAnsi="Times New Roman" w:cs="Times New Roman"/>
-          <w:sz w:val="24"/>
-          <w:szCs w:val="24"/>
-        </w:rPr>
-        <w:tab/>
-      </w:r>
-      <w:r>
-        <w:rPr>
-          <w:rFonts w:ascii="Times New Roman" w:eastAsia="Times New Roman" w:hAnsi="Times New Roman" w:cs="Times New Roman"/>
-          <w:sz w:val="24"/>
-          <w:szCs w:val="24"/>
-        </w:rPr>
-        <w:tab/>
-      </w:r>
-      <w:r>
-        <w:rPr>
-          <w:rFonts w:ascii="Times New Roman" w:eastAsia="Times New Roman" w:hAnsi="Times New Roman" w:cs="Times New Roman"/>
-          <w:b/>
-          <w:sz w:val="24"/>
-          <w:szCs w:val="24"/>
+          <w:sz w:val="20"/>
+          <w:szCs w:val="20"/>
+        </w:rPr>
+        <w:tab/>
+      </w:r>
+      <w:r>
+        <w:rPr>
+          <w:rFonts w:ascii="Times New Roman" w:eastAsia="Times New Roman" w:hAnsi="Times New Roman" w:cs="Times New Roman"/>
+          <w:sz w:val="20"/>
+          <w:szCs w:val="20"/>
+        </w:rPr>
+        <w:tab/>
+      </w:r>
+      <w:r>
+        <w:rPr>
+          <w:rFonts w:ascii="Times New Roman" w:eastAsia="Times New Roman" w:hAnsi="Times New Roman" w:cs="Times New Roman"/>
+          <w:sz w:val="20"/>
+          <w:szCs w:val="20"/>
+        </w:rPr>
+        <w:tab/>
+      </w:r>
+      <w:r>
+        <w:rPr>
+          <w:rFonts w:ascii="Times New Roman" w:eastAsia="Times New Roman" w:hAnsi="Times New Roman" w:cs="Times New Roman"/>
+          <w:sz w:val="20"/>
+          <w:szCs w:val="20"/>
+        </w:rPr>
+        <w:tab/>
+      </w:r>
+      <w:r>
+        <w:rPr>
+          <w:rFonts w:ascii="Times New Roman" w:eastAsia="Times New Roman" w:hAnsi="Times New Roman" w:cs="Times New Roman"/>
+          <w:sz w:val="20"/>
+          <w:szCs w:val="20"/>
+        </w:rPr>
+        <w:tab/>
+      </w:r>
+      <w:r>
+        <w:rPr>
+          <w:rFonts w:ascii="Times New Roman" w:eastAsia="Times New Roman" w:hAnsi="Times New Roman" w:cs="Times New Roman"/>
+          <w:sz w:val="20"/>
+          <w:szCs w:val="20"/>
+        </w:rPr>
+        <w:tab/>
+      </w:r>
+      <w:r>
+        <w:rPr>
+          <w:rFonts w:ascii="Times New Roman" w:eastAsia="Times New Roman" w:hAnsi="Times New Roman" w:cs="Times New Roman"/>
+          <w:b/>
+          <w:sz w:val="20"/>
+          <w:szCs w:val="20"/>
         </w:rPr>
         <w:t>Spokane, WA</w:t>
       </w:r>
@@ -382,18 +396,40 @@
         <w:rPr>
           <w:rFonts w:ascii="Times New Roman" w:eastAsia="Times New Roman" w:hAnsi="Times New Roman" w:cs="Times New Roman"/>
           <w:i/>
-        </w:rPr>
-      </w:pPr>
-      <w:r>
-        <w:rPr>
-          <w:rFonts w:ascii="Times New Roman" w:eastAsia="Times New Roman" w:hAnsi="Times New Roman" w:cs="Times New Roman"/>
-        </w:rPr>
-        <w:t xml:space="preserve">HVAC/R Service Technician Training Certificate                                             </w:t>
+          <w:sz w:val="20"/>
+          <w:szCs w:val="20"/>
+        </w:rPr>
+      </w:pPr>
+      <w:r>
+        <w:rPr>
+          <w:rFonts w:ascii="Times New Roman" w:eastAsia="Times New Roman" w:hAnsi="Times New Roman" w:cs="Times New Roman"/>
+          <w:sz w:val="20"/>
+          <w:szCs w:val="20"/>
+        </w:rPr>
+        <w:t xml:space="preserve">HVAC/R Service Technician Training Certificate                                            </w:t>
+      </w:r>
+      <w:r>
+        <w:rPr>
+          <w:rFonts w:ascii="Times New Roman" w:eastAsia="Times New Roman" w:hAnsi="Times New Roman" w:cs="Times New Roman"/>
+          <w:sz w:val="20"/>
+          <w:szCs w:val="20"/>
+        </w:rPr>
+        <w:t xml:space="preserve">            </w:t>
+      </w:r>
+      <w:r>
+        <w:rPr>
+          <w:rFonts w:ascii="Times New Roman" w:eastAsia="Times New Roman" w:hAnsi="Times New Roman" w:cs="Times New Roman"/>
+          <w:sz w:val="20"/>
+          <w:szCs w:val="20"/>
+        </w:rPr>
+        <w:t xml:space="preserve"> </w:t>
       </w:r>
       <w:r>
         <w:rPr>
           <w:rFonts w:ascii="Times New Roman" w:eastAsia="Times New Roman" w:hAnsi="Times New Roman" w:cs="Times New Roman"/>
           <w:i/>
+          <w:sz w:val="20"/>
+          <w:szCs w:val="20"/>
         </w:rPr>
         <w:t>September 2022 - May 2023</w:t>
       </w:r>
@@ -403,24 +439,24 @@
         <w:rPr>
           <w:rFonts w:ascii="Times New Roman" w:eastAsia="Times New Roman" w:hAnsi="Times New Roman" w:cs="Times New Roman"/>
           <w:b/>
-          <w:sz w:val="24"/>
-          <w:szCs w:val="24"/>
-        </w:rPr>
-      </w:pPr>
-      <w:r>
-        <w:rPr>
-          <w:rFonts w:ascii="Times New Roman" w:eastAsia="Times New Roman" w:hAnsi="Times New Roman" w:cs="Times New Roman"/>
-          <w:b/>
-          <w:sz w:val="24"/>
-          <w:szCs w:val="24"/>
+          <w:sz w:val="20"/>
+          <w:szCs w:val="20"/>
+        </w:rPr>
+      </w:pPr>
+      <w:r>
+        <w:rPr>
+          <w:rFonts w:ascii="Times New Roman" w:eastAsia="Times New Roman" w:hAnsi="Times New Roman" w:cs="Times New Roman"/>
+          <w:b/>
+          <w:sz w:val="20"/>
+          <w:szCs w:val="20"/>
         </w:rPr>
         <w:t xml:space="preserve">Skagit Valley College  </w:t>
       </w:r>
       <w:r>
         <w:rPr>
           <w:rFonts w:ascii="Times New Roman" w:eastAsia="Times New Roman" w:hAnsi="Times New Roman" w:cs="Times New Roman"/>
-          <w:sz w:val="24"/>
-          <w:szCs w:val="24"/>
+          <w:sz w:val="20"/>
+          <w:szCs w:val="20"/>
         </w:rPr>
         <w:t xml:space="preserve">            </w:t>
       </w:r>
@@ -428,8 +464,8 @@
         <w:rPr>
           <w:rFonts w:ascii="Times New Roman" w:eastAsia="Times New Roman" w:hAnsi="Times New Roman" w:cs="Times New Roman"/>
           <w:b/>
-          <w:sz w:val="24"/>
-          <w:szCs w:val="24"/>
+          <w:sz w:val="20"/>
+          <w:szCs w:val="20"/>
         </w:rPr>
         <w:t xml:space="preserve"> </w:t>
       </w:r>
@@ -437,56 +473,83 @@
         <w:rPr>
           <w:rFonts w:ascii="Times New Roman" w:eastAsia="Times New Roman" w:hAnsi="Times New Roman" w:cs="Times New Roman"/>
           <w:b/>
-          <w:sz w:val="24"/>
-          <w:szCs w:val="24"/>
-        </w:rPr>
-        <w:tab/>
-      </w:r>
-      <w:r>
-        <w:rPr>
-          <w:rFonts w:ascii="Times New Roman" w:eastAsia="Times New Roman" w:hAnsi="Times New Roman" w:cs="Times New Roman"/>
-          <w:b/>
-          <w:sz w:val="24"/>
-          <w:szCs w:val="24"/>
-        </w:rPr>
-        <w:tab/>
-      </w:r>
-      <w:r>
-        <w:rPr>
-          <w:rFonts w:ascii="Times New Roman" w:eastAsia="Times New Roman" w:hAnsi="Times New Roman" w:cs="Times New Roman"/>
-          <w:b/>
-          <w:sz w:val="24"/>
-          <w:szCs w:val="24"/>
-        </w:rPr>
-        <w:tab/>
-      </w:r>
-      <w:r>
-        <w:rPr>
-          <w:rFonts w:ascii="Times New Roman" w:eastAsia="Times New Roman" w:hAnsi="Times New Roman" w:cs="Times New Roman"/>
-          <w:b/>
-          <w:sz w:val="24"/>
-          <w:szCs w:val="24"/>
-        </w:rPr>
-        <w:tab/>
-      </w:r>
-      <w:r>
-        <w:rPr>
-          <w:rFonts w:ascii="Times New Roman" w:eastAsia="Times New Roman" w:hAnsi="Times New Roman" w:cs="Times New Roman"/>
-          <w:b/>
-          <w:sz w:val="24"/>
-          <w:szCs w:val="24"/>
-        </w:rPr>
-        <w:tab/>
-      </w:r>
-      <w:r>
-        <w:rPr>
-          <w:rFonts w:ascii="Times New Roman" w:eastAsia="Times New Roman" w:hAnsi="Times New Roman" w:cs="Times New Roman"/>
-          <w:b/>
-          <w:sz w:val="24"/>
-          <w:szCs w:val="24"/>
-        </w:rPr>
-        <w:tab/>
-        <w:t xml:space="preserve">  Mount Vernon, WA</w:t>
+          <w:sz w:val="20"/>
+          <w:szCs w:val="20"/>
+        </w:rPr>
+        <w:tab/>
+      </w:r>
+      <w:r>
+        <w:rPr>
+          <w:rFonts w:ascii="Times New Roman" w:eastAsia="Times New Roman" w:hAnsi="Times New Roman" w:cs="Times New Roman"/>
+          <w:b/>
+          <w:sz w:val="20"/>
+          <w:szCs w:val="20"/>
+        </w:rPr>
+        <w:tab/>
+      </w:r>
+      <w:r>
+        <w:rPr>
+          <w:rFonts w:ascii="Times New Roman" w:eastAsia="Times New Roman" w:hAnsi="Times New Roman" w:cs="Times New Roman"/>
+          <w:b/>
+          <w:sz w:val="20"/>
+          <w:szCs w:val="20"/>
+        </w:rPr>
+        <w:tab/>
+      </w:r>
+      <w:r>
+        <w:rPr>
+          <w:rFonts w:ascii="Times New Roman" w:eastAsia="Times New Roman" w:hAnsi="Times New Roman" w:cs="Times New Roman"/>
+          <w:b/>
+          <w:sz w:val="20"/>
+          <w:szCs w:val="20"/>
+        </w:rPr>
+        <w:tab/>
+      </w:r>
+      <w:r>
+        <w:rPr>
+          <w:rFonts w:ascii="Times New Roman" w:eastAsia="Times New Roman" w:hAnsi="Times New Roman" w:cs="Times New Roman"/>
+          <w:b/>
+          <w:sz w:val="20"/>
+          <w:szCs w:val="20"/>
+        </w:rPr>
+        <w:tab/>
+      </w:r>
+      <w:r>
+        <w:rPr>
+          <w:rFonts w:ascii="Times New Roman" w:eastAsia="Times New Roman" w:hAnsi="Times New Roman" w:cs="Times New Roman"/>
+          <w:b/>
+          <w:sz w:val="20"/>
+          <w:szCs w:val="20"/>
+        </w:rPr>
+        <w:tab/>
+        <w:t xml:space="preserve"> </w:t>
+      </w:r>
+      <w:r>
+        <w:rPr>
+          <w:rFonts w:ascii="Times New Roman" w:eastAsia="Times New Roman" w:hAnsi="Times New Roman" w:cs="Times New Roman"/>
+          <w:b/>
+          <w:sz w:val="20"/>
+          <w:szCs w:val="20"/>
+        </w:rPr>
+        <w:t xml:space="preserve">             </w:t>
+      </w:r>
+      <w:r>
+        <w:rPr>
+          <w:rFonts w:ascii="Times New Roman" w:eastAsia="Times New Roman" w:hAnsi="Times New Roman" w:cs="Times New Roman"/>
+          <w:b/>
+          <w:sz w:val="20"/>
+          <w:szCs w:val="20"/>
+        </w:rPr>
+        <w:t xml:space="preserve">Mount </w:t>
+      </w:r>
+      <w:r>
+        <w:rPr>
+          <w:rFonts w:ascii="Times New Roman" w:eastAsia="Times New Roman" w:hAnsi="Times New Roman" w:cs="Times New Roman"/>
+          <w:b/>
+          <w:sz w:val="20"/>
+          <w:szCs w:val="20"/>
+        </w:rPr>
+        <w:t>Vernon, WA</w:t>
       </w:r>
     </w:p>
     <w:p>
@@ -499,50 +562,60 @@
       <w:r>
         <w:rPr>
           <w:rFonts w:ascii="Times New Roman" w:eastAsia="Times New Roman" w:hAnsi="Times New Roman" w:cs="Times New Roman"/>
-        </w:rPr>
-        <w:t xml:space="preserve">Associate of Arts - DTA      </w:t>
-      </w:r>
-      <w:r>
-        <w:rPr>
-          <w:rFonts w:ascii="Times New Roman" w:eastAsia="Times New Roman" w:hAnsi="Times New Roman" w:cs="Times New Roman"/>
-        </w:rPr>
-        <w:tab/>
-      </w:r>
-      <w:r>
-        <w:rPr>
-          <w:rFonts w:ascii="Times New Roman" w:eastAsia="Times New Roman" w:hAnsi="Times New Roman" w:cs="Times New Roman"/>
-        </w:rPr>
-        <w:tab/>
-      </w:r>
-      <w:r>
-        <w:rPr>
-          <w:rFonts w:ascii="Times New Roman" w:eastAsia="Times New Roman" w:hAnsi="Times New Roman" w:cs="Times New Roman"/>
-        </w:rPr>
-        <w:tab/>
-      </w:r>
-      <w:r>
-        <w:rPr>
-          <w:rFonts w:ascii="Times New Roman" w:eastAsia="Times New Roman" w:hAnsi="Times New Roman" w:cs="Times New Roman"/>
-        </w:rPr>
-        <w:tab/>
-      </w:r>
-      <w:r>
-        <w:rPr>
-          <w:rFonts w:ascii="Times New Roman" w:eastAsia="Times New Roman" w:hAnsi="Times New Roman" w:cs="Times New Roman"/>
-        </w:rPr>
-        <w:tab/>
-      </w:r>
-      <w:r>
-        <w:rPr>
-          <w:rFonts w:ascii="Times New Roman" w:eastAsia="Times New Roman" w:hAnsi="Times New Roman" w:cs="Times New Roman"/>
-        </w:rPr>
-        <w:tab/>
+          <w:sz w:val="20"/>
+          <w:szCs w:val="20"/>
+        </w:rPr>
+        <w:t>Associate of Arts - DTA</w:t>
+      </w:r>
+      <w:r>
+        <w:rPr>
+          <w:rFonts w:ascii="Times New Roman" w:eastAsia="Times New Roman" w:hAnsi="Times New Roman" w:cs="Times New Roman"/>
+        </w:rPr>
         <w:t xml:space="preserve">      </w:t>
       </w:r>
       <w:r>
         <w:rPr>
           <w:rFonts w:ascii="Times New Roman" w:eastAsia="Times New Roman" w:hAnsi="Times New Roman" w:cs="Times New Roman"/>
+        </w:rPr>
+        <w:tab/>
+      </w:r>
+      <w:r>
+        <w:rPr>
+          <w:rFonts w:ascii="Times New Roman" w:eastAsia="Times New Roman" w:hAnsi="Times New Roman" w:cs="Times New Roman"/>
+        </w:rPr>
+        <w:tab/>
+      </w:r>
+      <w:r>
+        <w:rPr>
+          <w:rFonts w:ascii="Times New Roman" w:eastAsia="Times New Roman" w:hAnsi="Times New Roman" w:cs="Times New Roman"/>
+        </w:rPr>
+        <w:tab/>
+      </w:r>
+      <w:r>
+        <w:rPr>
+          <w:rFonts w:ascii="Times New Roman" w:eastAsia="Times New Roman" w:hAnsi="Times New Roman" w:cs="Times New Roman"/>
+        </w:rPr>
+        <w:tab/>
+      </w:r>
+      <w:r>
+        <w:rPr>
+          <w:rFonts w:ascii="Times New Roman" w:eastAsia="Times New Roman" w:hAnsi="Times New Roman" w:cs="Times New Roman"/>
+        </w:rPr>
+        <w:tab/>
+      </w:r>
+      <w:r>
+        <w:rPr>
+          <w:rFonts w:ascii="Times New Roman" w:eastAsia="Times New Roman" w:hAnsi="Times New Roman" w:cs="Times New Roman"/>
+        </w:rPr>
+        <w:tab/>
+        <w:t xml:space="preserve">      </w:t>
+      </w:r>
+      <w:r>
+        <w:rPr>
+          <w:rFonts w:ascii="Times New Roman" w:eastAsia="Times New Roman" w:hAnsi="Times New Roman" w:cs="Times New Roman"/>
           <w:i/>
+          <w:sz w:val="20"/>
+          <w:szCs w:val="20"/>
         </w:rPr>
         <w:t>September 2020 - June 2022</w:t>
       </w:r>
@@ -604,24 +677,24 @@
         <w:rPr>
           <w:rFonts w:ascii="Times New Roman" w:eastAsia="Times New Roman" w:hAnsi="Times New Roman" w:cs="Times New Roman"/>
           <w:b/>
-          <w:sz w:val="24"/>
-          <w:szCs w:val="24"/>
-        </w:rPr>
-      </w:pPr>
-      <w:r>
-        <w:rPr>
-          <w:rFonts w:ascii="Times New Roman" w:eastAsia="Times New Roman" w:hAnsi="Times New Roman" w:cs="Times New Roman"/>
-          <w:b/>
-          <w:sz w:val="24"/>
-          <w:szCs w:val="24"/>
+          <w:sz w:val="20"/>
+          <w:szCs w:val="20"/>
+        </w:rPr>
+      </w:pPr>
+      <w:r>
+        <w:rPr>
+          <w:rFonts w:ascii="Times New Roman" w:eastAsia="Times New Roman" w:hAnsi="Times New Roman" w:cs="Times New Roman"/>
+          <w:b/>
+          <w:sz w:val="20"/>
+          <w:szCs w:val="20"/>
         </w:rPr>
         <w:t xml:space="preserve">Amazon   </w:t>
       </w:r>
       <w:r>
         <w:rPr>
           <w:rFonts w:ascii="Times New Roman" w:eastAsia="Times New Roman" w:hAnsi="Times New Roman" w:cs="Times New Roman"/>
-          <w:sz w:val="24"/>
-          <w:szCs w:val="24"/>
+          <w:sz w:val="20"/>
+          <w:szCs w:val="20"/>
         </w:rPr>
         <w:t xml:space="preserve">            </w:t>
       </w:r>
@@ -629,10 +702,28 @@
         <w:rPr>
           <w:rFonts w:ascii="Times New Roman" w:eastAsia="Times New Roman" w:hAnsi="Times New Roman" w:cs="Times New Roman"/>
           <w:b/>
-          <w:sz w:val="24"/>
-          <w:szCs w:val="24"/>
-        </w:rPr>
-        <w:t xml:space="preserve">                                                                                           Airway Heights, WA</w:t>
+          <w:sz w:val="20"/>
+          <w:szCs w:val="20"/>
+        </w:rPr>
+        <w:t xml:space="preserve">                                                                                           </w:t>
+      </w:r>
+      <w:r>
+        <w:rPr>
+          <w:rFonts w:ascii="Times New Roman" w:eastAsia="Times New Roman" w:hAnsi="Times New Roman" w:cs="Times New Roman"/>
+          <w:b/>
+          <w:sz w:val="20"/>
+          <w:szCs w:val="20"/>
+        </w:rPr>
+        <w:t xml:space="preserve">         </w:t>
+      </w:r>
+      <w:r>
+        <w:rPr>
+          <w:rFonts w:ascii="Times New Roman" w:eastAsia="Times New Roman" w:hAnsi="Times New Roman" w:cs="Times New Roman"/>
+          <w:b/>
+          <w:sz w:val="20"/>
+          <w:szCs w:val="20"/>
+        </w:rPr>
+        <w:t>Airway Heights, WA</w:t>
       </w:r>
     </w:p>
     <w:p>
@@ -640,20 +731,24 @@
         <w:rPr>
           <w:rFonts w:ascii="Times New Roman" w:eastAsia="Times New Roman" w:hAnsi="Times New Roman" w:cs="Times New Roman"/>
           <w:i/>
-          <w:sz w:val="16"/>
-          <w:szCs w:val="16"/>
+          <w:sz w:val="20"/>
+          <w:szCs w:val="20"/>
         </w:rPr>
       </w:pPr>
       <w:r>
         <w:rPr>
           <w:rFonts w:ascii="Times New Roman" w:eastAsia="Times New Roman" w:hAnsi="Times New Roman" w:cs="Times New Roman"/>
           <w:i/>
+          <w:sz w:val="20"/>
+          <w:szCs w:val="20"/>
         </w:rPr>
         <w:t xml:space="preserve">Fulfillment Center Warehouse Associate  </w:t>
       </w:r>
       <w:r>
         <w:rPr>
           <w:rFonts w:ascii="Times New Roman" w:eastAsia="Times New Roman" w:hAnsi="Times New Roman" w:cs="Times New Roman"/>
+          <w:sz w:val="20"/>
+          <w:szCs w:val="20"/>
         </w:rPr>
         <w:t xml:space="preserve">       </w:t>
       </w:r>
@@ -661,6 +756,8 @@
         <w:rPr>
           <w:rFonts w:ascii="Times New Roman" w:eastAsia="Times New Roman" w:hAnsi="Times New Roman" w:cs="Times New Roman"/>
           <w:i/>
+          <w:sz w:val="20"/>
+          <w:szCs w:val="20"/>
         </w:rPr>
         <w:t xml:space="preserve">                                                       </w:t>
       </w:r>
@@ -668,8 +765,17 @@
         <w:rPr>
           <w:rFonts w:ascii="Times New Roman" w:eastAsia="Times New Roman" w:hAnsi="Times New Roman" w:cs="Times New Roman"/>
           <w:i/>
-          <w:sz w:val="16"/>
-          <w:szCs w:val="16"/>
+          <w:sz w:val="20"/>
+          <w:szCs w:val="20"/>
+        </w:rPr>
+        <w:t xml:space="preserve">   </w:t>
+      </w:r>
+      <w:r>
+        <w:rPr>
+          <w:rFonts w:ascii="Times New Roman" w:eastAsia="Times New Roman" w:hAnsi="Times New Roman" w:cs="Times New Roman"/>
+          <w:i/>
+          <w:sz w:val="20"/>
+          <w:szCs w:val="20"/>
         </w:rPr>
         <w:t>November 2023 - November 2024</w:t>
       </w:r>
@@ -682,15 +788,15 @@
         </w:numPr>
         <w:rPr>
           <w:rFonts w:ascii="Times New Roman" w:eastAsia="Times New Roman" w:hAnsi="Times New Roman" w:cs="Times New Roman"/>
-          <w:sz w:val="24"/>
-          <w:szCs w:val="24"/>
-        </w:rPr>
-      </w:pPr>
-      <w:r>
-        <w:rPr>
-          <w:rFonts w:ascii="Times New Roman" w:eastAsia="Times New Roman" w:hAnsi="Times New Roman" w:cs="Times New Roman"/>
-          <w:sz w:val="24"/>
-          <w:szCs w:val="24"/>
+          <w:sz w:val="20"/>
+          <w:szCs w:val="20"/>
+        </w:rPr>
+      </w:pPr>
+      <w:r>
+        <w:rPr>
+          <w:rFonts w:ascii="Times New Roman" w:eastAsia="Times New Roman" w:hAnsi="Times New Roman" w:cs="Times New Roman"/>
+          <w:sz w:val="20"/>
+          <w:szCs w:val="20"/>
         </w:rPr>
         <w:t>Fulfilled customer orders by packing products into shipping boxes</w:t>
       </w:r>
@@ -703,15 +809,15 @@
         </w:numPr>
         <w:rPr>
           <w:rFonts w:ascii="Times New Roman" w:eastAsia="Times New Roman" w:hAnsi="Times New Roman" w:cs="Times New Roman"/>
-          <w:sz w:val="24"/>
-          <w:szCs w:val="24"/>
-        </w:rPr>
-      </w:pPr>
-      <w:r>
-        <w:rPr>
-          <w:rFonts w:ascii="Times New Roman" w:eastAsia="Times New Roman" w:hAnsi="Times New Roman" w:cs="Times New Roman"/>
-          <w:sz w:val="24"/>
-          <w:szCs w:val="24"/>
+          <w:sz w:val="20"/>
+          <w:szCs w:val="20"/>
+        </w:rPr>
+      </w:pPr>
+      <w:r>
+        <w:rPr>
+          <w:rFonts w:ascii="Times New Roman" w:eastAsia="Times New Roman" w:hAnsi="Times New Roman" w:cs="Times New Roman"/>
+          <w:sz w:val="20"/>
+          <w:szCs w:val="20"/>
         </w:rPr>
         <w:t>Maintained work areas, including restocking packing materials and keeping areas clean</w:t>
       </w:r>
@@ -721,56 +827,56 @@
         <w:rPr>
           <w:rFonts w:ascii="Times New Roman" w:eastAsia="Times New Roman" w:hAnsi="Times New Roman" w:cs="Times New Roman"/>
           <w:b/>
-          <w:sz w:val="24"/>
-          <w:szCs w:val="24"/>
-        </w:rPr>
-      </w:pPr>
-      <w:r>
-        <w:rPr>
-          <w:rFonts w:ascii="Times New Roman" w:eastAsia="Times New Roman" w:hAnsi="Times New Roman" w:cs="Times New Roman"/>
-          <w:b/>
-          <w:sz w:val="24"/>
-          <w:szCs w:val="24"/>
+          <w:sz w:val="20"/>
+          <w:szCs w:val="20"/>
+        </w:rPr>
+      </w:pPr>
+      <w:r>
+        <w:rPr>
+          <w:rFonts w:ascii="Times New Roman" w:eastAsia="Times New Roman" w:hAnsi="Times New Roman" w:cs="Times New Roman"/>
+          <w:b/>
+          <w:sz w:val="20"/>
+          <w:szCs w:val="20"/>
         </w:rPr>
         <w:t xml:space="preserve">Fred’s Appliance   </w:t>
       </w:r>
       <w:r>
         <w:rPr>
           <w:rFonts w:ascii="Times New Roman" w:eastAsia="Times New Roman" w:hAnsi="Times New Roman" w:cs="Times New Roman"/>
-          <w:sz w:val="24"/>
-          <w:szCs w:val="24"/>
-        </w:rPr>
-        <w:tab/>
-      </w:r>
-      <w:r>
-        <w:rPr>
-          <w:rFonts w:ascii="Times New Roman" w:eastAsia="Times New Roman" w:hAnsi="Times New Roman" w:cs="Times New Roman"/>
-          <w:sz w:val="24"/>
-          <w:szCs w:val="24"/>
-        </w:rPr>
-        <w:tab/>
-      </w:r>
-      <w:r>
-        <w:rPr>
-          <w:rFonts w:ascii="Times New Roman" w:eastAsia="Times New Roman" w:hAnsi="Times New Roman" w:cs="Times New Roman"/>
-          <w:sz w:val="24"/>
-          <w:szCs w:val="24"/>
-        </w:rPr>
-        <w:tab/>
-      </w:r>
-      <w:r>
-        <w:rPr>
-          <w:rFonts w:ascii="Times New Roman" w:eastAsia="Times New Roman" w:hAnsi="Times New Roman" w:cs="Times New Roman"/>
-          <w:sz w:val="24"/>
-          <w:szCs w:val="24"/>
-        </w:rPr>
-        <w:tab/>
-      </w:r>
-      <w:r>
-        <w:rPr>
-          <w:rFonts w:ascii="Times New Roman" w:eastAsia="Times New Roman" w:hAnsi="Times New Roman" w:cs="Times New Roman"/>
-          <w:sz w:val="24"/>
-          <w:szCs w:val="24"/>
+          <w:sz w:val="20"/>
+          <w:szCs w:val="20"/>
+        </w:rPr>
+        <w:tab/>
+      </w:r>
+      <w:r>
+        <w:rPr>
+          <w:rFonts w:ascii="Times New Roman" w:eastAsia="Times New Roman" w:hAnsi="Times New Roman" w:cs="Times New Roman"/>
+          <w:sz w:val="20"/>
+          <w:szCs w:val="20"/>
+        </w:rPr>
+        <w:tab/>
+      </w:r>
+      <w:r>
+        <w:rPr>
+          <w:rFonts w:ascii="Times New Roman" w:eastAsia="Times New Roman" w:hAnsi="Times New Roman" w:cs="Times New Roman"/>
+          <w:sz w:val="20"/>
+          <w:szCs w:val="20"/>
+        </w:rPr>
+        <w:tab/>
+      </w:r>
+      <w:r>
+        <w:rPr>
+          <w:rFonts w:ascii="Times New Roman" w:eastAsia="Times New Roman" w:hAnsi="Times New Roman" w:cs="Times New Roman"/>
+          <w:sz w:val="20"/>
+          <w:szCs w:val="20"/>
+        </w:rPr>
+        <w:tab/>
+      </w:r>
+      <w:r>
+        <w:rPr>
+          <w:rFonts w:ascii="Times New Roman" w:eastAsia="Times New Roman" w:hAnsi="Times New Roman" w:cs="Times New Roman"/>
+          <w:sz w:val="20"/>
+          <w:szCs w:val="20"/>
         </w:rPr>
         <w:tab/>
         <w:t xml:space="preserve">                      </w:t>
@@ -779,10 +885,10 @@
         <w:rPr>
           <w:rFonts w:ascii="Times New Roman" w:eastAsia="Times New Roman" w:hAnsi="Times New Roman" w:cs="Times New Roman"/>
           <w:b/>
-          <w:sz w:val="24"/>
-          <w:szCs w:val="24"/>
-        </w:rPr>
-        <w:t xml:space="preserve">                          Spokane, WA</w:t>
+          <w:sz w:val="20"/>
+          <w:szCs w:val="20"/>
+        </w:rPr>
+        <w:t xml:space="preserve">        Spokane, WA</w:t>
       </w:r>
     </w:p>
     <w:p>
@@ -790,54 +896,72 @@
         <w:rPr>
           <w:rFonts w:ascii="Times New Roman" w:eastAsia="Times New Roman" w:hAnsi="Times New Roman" w:cs="Times New Roman"/>
           <w:i/>
+          <w:sz w:val="20"/>
+          <w:szCs w:val="20"/>
         </w:rPr>
       </w:pPr>
       <w:r>
         <w:rPr>
           <w:rFonts w:ascii="Times New Roman" w:eastAsia="Times New Roman" w:hAnsi="Times New Roman" w:cs="Times New Roman"/>
           <w:i/>
+          <w:sz w:val="20"/>
+          <w:szCs w:val="20"/>
         </w:rPr>
         <w:t xml:space="preserve">Appliance Technician    </w:t>
       </w:r>
       <w:r>
         <w:rPr>
           <w:rFonts w:ascii="Times New Roman" w:eastAsia="Times New Roman" w:hAnsi="Times New Roman" w:cs="Times New Roman"/>
+          <w:sz w:val="20"/>
+          <w:szCs w:val="20"/>
         </w:rPr>
         <w:t xml:space="preserve">    </w:t>
       </w:r>
       <w:r>
         <w:rPr>
           <w:rFonts w:ascii="Times New Roman" w:eastAsia="Times New Roman" w:hAnsi="Times New Roman" w:cs="Times New Roman"/>
-        </w:rPr>
-        <w:tab/>
-      </w:r>
-      <w:r>
-        <w:rPr>
-          <w:rFonts w:ascii="Times New Roman" w:eastAsia="Times New Roman" w:hAnsi="Times New Roman" w:cs="Times New Roman"/>
-        </w:rPr>
-        <w:tab/>
-      </w:r>
-      <w:r>
-        <w:rPr>
-          <w:rFonts w:ascii="Times New Roman" w:eastAsia="Times New Roman" w:hAnsi="Times New Roman" w:cs="Times New Roman"/>
-        </w:rPr>
-        <w:tab/>
-      </w:r>
-      <w:r>
-        <w:rPr>
-          <w:rFonts w:ascii="Times New Roman" w:eastAsia="Times New Roman" w:hAnsi="Times New Roman" w:cs="Times New Roman"/>
-        </w:rPr>
-        <w:tab/>
-      </w:r>
-      <w:r>
-        <w:rPr>
-          <w:rFonts w:ascii="Times New Roman" w:eastAsia="Times New Roman" w:hAnsi="Times New Roman" w:cs="Times New Roman"/>
-        </w:rPr>
-        <w:tab/>
-      </w:r>
-      <w:r>
-        <w:rPr>
-          <w:rFonts w:ascii="Times New Roman" w:eastAsia="Times New Roman" w:hAnsi="Times New Roman" w:cs="Times New Roman"/>
+          <w:sz w:val="20"/>
+          <w:szCs w:val="20"/>
+        </w:rPr>
+        <w:tab/>
+      </w:r>
+      <w:r>
+        <w:rPr>
+          <w:rFonts w:ascii="Times New Roman" w:eastAsia="Times New Roman" w:hAnsi="Times New Roman" w:cs="Times New Roman"/>
+          <w:sz w:val="20"/>
+          <w:szCs w:val="20"/>
+        </w:rPr>
+        <w:tab/>
+      </w:r>
+      <w:r>
+        <w:rPr>
+          <w:rFonts w:ascii="Times New Roman" w:eastAsia="Times New Roman" w:hAnsi="Times New Roman" w:cs="Times New Roman"/>
+          <w:sz w:val="20"/>
+          <w:szCs w:val="20"/>
+        </w:rPr>
+        <w:tab/>
+      </w:r>
+      <w:r>
+        <w:rPr>
+          <w:rFonts w:ascii="Times New Roman" w:eastAsia="Times New Roman" w:hAnsi="Times New Roman" w:cs="Times New Roman"/>
+          <w:sz w:val="20"/>
+          <w:szCs w:val="20"/>
+        </w:rPr>
+        <w:tab/>
+      </w:r>
+      <w:r>
+        <w:rPr>
+          <w:rFonts w:ascii="Times New Roman" w:eastAsia="Times New Roman" w:hAnsi="Times New Roman" w:cs="Times New Roman"/>
+          <w:sz w:val="20"/>
+          <w:szCs w:val="20"/>
+        </w:rPr>
+        <w:tab/>
+      </w:r>
+      <w:r>
+        <w:rPr>
+          <w:rFonts w:ascii="Times New Roman" w:eastAsia="Times New Roman" w:hAnsi="Times New Roman" w:cs="Times New Roman"/>
+          <w:sz w:val="20"/>
+          <w:szCs w:val="20"/>
         </w:rPr>
         <w:tab/>
         <w:t xml:space="preserve">       </w:t>
@@ -845,7 +969,17 @@
       <w:r>
         <w:rPr>
           <w:rFonts w:ascii="Times New Roman" w:eastAsia="Times New Roman" w:hAnsi="Times New Roman" w:cs="Times New Roman"/>
+          <w:sz w:val="20"/>
+          <w:szCs w:val="20"/>
+        </w:rPr>
+        <w:t xml:space="preserve">           </w:t>
+      </w:r>
+      <w:r>
+        <w:rPr>
+          <w:rFonts w:ascii="Times New Roman" w:eastAsia="Times New Roman" w:hAnsi="Times New Roman" w:cs="Times New Roman"/>
           <w:i/>
+          <w:sz w:val="20"/>
+          <w:szCs w:val="20"/>
         </w:rPr>
         <w:t>May 2023 - November 2023</w:t>
       </w:r>
@@ -858,15 +992,15 @@
         </w:numPr>
         <w:rPr>
           <w:rFonts w:ascii="Times New Roman" w:eastAsia="Times New Roman" w:hAnsi="Times New Roman" w:cs="Times New Roman"/>
-          <w:sz w:val="24"/>
-          <w:szCs w:val="24"/>
-        </w:rPr>
-      </w:pPr>
-      <w:r>
-        <w:rPr>
-          <w:rFonts w:ascii="Times New Roman" w:eastAsia="Times New Roman" w:hAnsi="Times New Roman" w:cs="Times New Roman"/>
-          <w:sz w:val="24"/>
-          <w:szCs w:val="24"/>
+          <w:sz w:val="20"/>
+          <w:szCs w:val="20"/>
+        </w:rPr>
+      </w:pPr>
+      <w:r>
+        <w:rPr>
+          <w:rFonts w:ascii="Times New Roman" w:eastAsia="Times New Roman" w:hAnsi="Times New Roman" w:cs="Times New Roman"/>
+          <w:sz w:val="20"/>
+          <w:szCs w:val="20"/>
         </w:rPr>
         <w:t>Traveled to customer residences and fulfilled service calls</w:t>
       </w:r>
@@ -879,15 +1013,15 @@
         </w:numPr>
         <w:rPr>
           <w:rFonts w:ascii="Times New Roman" w:eastAsia="Times New Roman" w:hAnsi="Times New Roman" w:cs="Times New Roman"/>
-          <w:sz w:val="24"/>
-          <w:szCs w:val="24"/>
-        </w:rPr>
-      </w:pPr>
-      <w:r>
-        <w:rPr>
-          <w:rFonts w:ascii="Times New Roman" w:eastAsia="Times New Roman" w:hAnsi="Times New Roman" w:cs="Times New Roman"/>
-          <w:sz w:val="24"/>
-          <w:szCs w:val="24"/>
+          <w:sz w:val="20"/>
+          <w:szCs w:val="20"/>
+        </w:rPr>
+      </w:pPr>
+      <w:r>
+        <w:rPr>
+          <w:rFonts w:ascii="Times New Roman" w:eastAsia="Times New Roman" w:hAnsi="Times New Roman" w:cs="Times New Roman"/>
+          <w:sz w:val="20"/>
+          <w:szCs w:val="20"/>
         </w:rPr>
         <w:t>Completed additional training on appliance repairs and services</w:t>
       </w:r>
@@ -897,24 +1031,24 @@
         <w:rPr>
           <w:rFonts w:ascii="Times New Roman" w:eastAsia="Times New Roman" w:hAnsi="Times New Roman" w:cs="Times New Roman"/>
           <w:b/>
-          <w:sz w:val="24"/>
-          <w:szCs w:val="24"/>
-        </w:rPr>
-      </w:pPr>
-      <w:r>
-        <w:rPr>
-          <w:rFonts w:ascii="Times New Roman" w:eastAsia="Times New Roman" w:hAnsi="Times New Roman" w:cs="Times New Roman"/>
-          <w:b/>
-          <w:sz w:val="24"/>
-          <w:szCs w:val="24"/>
+          <w:sz w:val="20"/>
+          <w:szCs w:val="20"/>
+        </w:rPr>
+      </w:pPr>
+      <w:r>
+        <w:rPr>
+          <w:rFonts w:ascii="Times New Roman" w:eastAsia="Times New Roman" w:hAnsi="Times New Roman" w:cs="Times New Roman"/>
+          <w:b/>
+          <w:sz w:val="20"/>
+          <w:szCs w:val="20"/>
         </w:rPr>
         <w:t xml:space="preserve">Event Rents        </w:t>
       </w:r>
       <w:r>
         <w:rPr>
           <w:rFonts w:ascii="Times New Roman" w:eastAsia="Times New Roman" w:hAnsi="Times New Roman" w:cs="Times New Roman"/>
-          <w:sz w:val="24"/>
-          <w:szCs w:val="24"/>
+          <w:sz w:val="20"/>
+          <w:szCs w:val="20"/>
         </w:rPr>
         <w:t xml:space="preserve">      </w:t>
       </w:r>
@@ -922,8 +1056,8 @@
         <w:rPr>
           <w:rFonts w:ascii="Times New Roman" w:eastAsia="Times New Roman" w:hAnsi="Times New Roman" w:cs="Times New Roman"/>
           <w:b/>
-          <w:sz w:val="24"/>
-          <w:szCs w:val="24"/>
+          <w:sz w:val="20"/>
+          <w:szCs w:val="20"/>
         </w:rPr>
         <w:t xml:space="preserve">  </w:t>
       </w:r>
@@ -931,26 +1065,26 @@
         <w:rPr>
           <w:rFonts w:ascii="Times New Roman" w:eastAsia="Times New Roman" w:hAnsi="Times New Roman" w:cs="Times New Roman"/>
           <w:b/>
-          <w:sz w:val="24"/>
-          <w:szCs w:val="24"/>
-        </w:rPr>
-        <w:tab/>
-      </w:r>
-      <w:r>
-        <w:rPr>
-          <w:rFonts w:ascii="Times New Roman" w:eastAsia="Times New Roman" w:hAnsi="Times New Roman" w:cs="Times New Roman"/>
-          <w:b/>
-          <w:sz w:val="24"/>
-          <w:szCs w:val="24"/>
-        </w:rPr>
-        <w:tab/>
-      </w:r>
-      <w:r>
-        <w:rPr>
-          <w:rFonts w:ascii="Times New Roman" w:eastAsia="Times New Roman" w:hAnsi="Times New Roman" w:cs="Times New Roman"/>
-          <w:b/>
-          <w:sz w:val="24"/>
-          <w:szCs w:val="24"/>
+          <w:sz w:val="20"/>
+          <w:szCs w:val="20"/>
+        </w:rPr>
+        <w:tab/>
+      </w:r>
+      <w:r>
+        <w:rPr>
+          <w:rFonts w:ascii="Times New Roman" w:eastAsia="Times New Roman" w:hAnsi="Times New Roman" w:cs="Times New Roman"/>
+          <w:b/>
+          <w:sz w:val="20"/>
+          <w:szCs w:val="20"/>
+        </w:rPr>
+        <w:tab/>
+      </w:r>
+      <w:r>
+        <w:rPr>
+          <w:rFonts w:ascii="Times New Roman" w:eastAsia="Times New Roman" w:hAnsi="Times New Roman" w:cs="Times New Roman"/>
+          <w:b/>
+          <w:sz w:val="20"/>
+          <w:szCs w:val="20"/>
         </w:rPr>
         <w:tab/>
         <w:t xml:space="preserve">                                                            Spokane, WA</w:t>
@@ -961,60 +1095,80 @@
         <w:rPr>
           <w:rFonts w:ascii="Times New Roman" w:eastAsia="Times New Roman" w:hAnsi="Times New Roman" w:cs="Times New Roman"/>
           <w:i/>
+          <w:sz w:val="20"/>
+          <w:szCs w:val="20"/>
         </w:rPr>
       </w:pPr>
       <w:r>
         <w:rPr>
           <w:rFonts w:ascii="Times New Roman" w:eastAsia="Times New Roman" w:hAnsi="Times New Roman" w:cs="Times New Roman"/>
           <w:i/>
+          <w:sz w:val="20"/>
+          <w:szCs w:val="20"/>
         </w:rPr>
         <w:t xml:space="preserve">Delivery Personnel    </w:t>
       </w:r>
       <w:r>
         <w:rPr>
           <w:rFonts w:ascii="Times New Roman" w:eastAsia="Times New Roman" w:hAnsi="Times New Roman" w:cs="Times New Roman"/>
+          <w:sz w:val="20"/>
+          <w:szCs w:val="20"/>
         </w:rPr>
         <w:t xml:space="preserve">    </w:t>
       </w:r>
       <w:r>
         <w:rPr>
           <w:rFonts w:ascii="Times New Roman" w:eastAsia="Times New Roman" w:hAnsi="Times New Roman" w:cs="Times New Roman"/>
-        </w:rPr>
-        <w:tab/>
-      </w:r>
-      <w:r>
-        <w:rPr>
-          <w:rFonts w:ascii="Times New Roman" w:eastAsia="Times New Roman" w:hAnsi="Times New Roman" w:cs="Times New Roman"/>
-        </w:rPr>
-        <w:tab/>
-      </w:r>
-      <w:r>
-        <w:rPr>
-          <w:rFonts w:ascii="Times New Roman" w:eastAsia="Times New Roman" w:hAnsi="Times New Roman" w:cs="Times New Roman"/>
-        </w:rPr>
-        <w:tab/>
-      </w:r>
-      <w:r>
-        <w:rPr>
-          <w:rFonts w:ascii="Times New Roman" w:eastAsia="Times New Roman" w:hAnsi="Times New Roman" w:cs="Times New Roman"/>
-        </w:rPr>
-        <w:tab/>
-      </w:r>
-      <w:r>
-        <w:rPr>
-          <w:rFonts w:ascii="Times New Roman" w:eastAsia="Times New Roman" w:hAnsi="Times New Roman" w:cs="Times New Roman"/>
-        </w:rPr>
-        <w:tab/>
-      </w:r>
-      <w:r>
-        <w:rPr>
-          <w:rFonts w:ascii="Times New Roman" w:eastAsia="Times New Roman" w:hAnsi="Times New Roman" w:cs="Times New Roman"/>
-        </w:rPr>
-        <w:tab/>
-      </w:r>
-      <w:r>
-        <w:rPr>
-          <w:rFonts w:ascii="Times New Roman" w:eastAsia="Times New Roman" w:hAnsi="Times New Roman" w:cs="Times New Roman"/>
+          <w:sz w:val="20"/>
+          <w:szCs w:val="20"/>
+        </w:rPr>
+        <w:tab/>
+      </w:r>
+      <w:r>
+        <w:rPr>
+          <w:rFonts w:ascii="Times New Roman" w:eastAsia="Times New Roman" w:hAnsi="Times New Roman" w:cs="Times New Roman"/>
+          <w:sz w:val="20"/>
+          <w:szCs w:val="20"/>
+        </w:rPr>
+        <w:tab/>
+      </w:r>
+      <w:r>
+        <w:rPr>
+          <w:rFonts w:ascii="Times New Roman" w:eastAsia="Times New Roman" w:hAnsi="Times New Roman" w:cs="Times New Roman"/>
+          <w:sz w:val="20"/>
+          <w:szCs w:val="20"/>
+        </w:rPr>
+        <w:tab/>
+      </w:r>
+      <w:r>
+        <w:rPr>
+          <w:rFonts w:ascii="Times New Roman" w:eastAsia="Times New Roman" w:hAnsi="Times New Roman" w:cs="Times New Roman"/>
+          <w:sz w:val="20"/>
+          <w:szCs w:val="20"/>
+        </w:rPr>
+        <w:tab/>
+      </w:r>
+      <w:r>
+        <w:rPr>
+          <w:rFonts w:ascii="Times New Roman" w:eastAsia="Times New Roman" w:hAnsi="Times New Roman" w:cs="Times New Roman"/>
+          <w:sz w:val="20"/>
+          <w:szCs w:val="20"/>
+        </w:rPr>
+        <w:tab/>
+      </w:r>
+      <w:r>
+        <w:rPr>
+          <w:rFonts w:ascii="Times New Roman" w:eastAsia="Times New Roman" w:hAnsi="Times New Roman" w:cs="Times New Roman"/>
+          <w:sz w:val="20"/>
+          <w:szCs w:val="20"/>
+        </w:rPr>
+        <w:tab/>
+      </w:r>
+      <w:r>
+        <w:rPr>
+          <w:rFonts w:ascii="Times New Roman" w:eastAsia="Times New Roman" w:hAnsi="Times New Roman" w:cs="Times New Roman"/>
+          <w:sz w:val="20"/>
+          <w:szCs w:val="20"/>
         </w:rPr>
         <w:tab/>
         <w:t xml:space="preserve">     </w:t>
@@ -1023,6 +1177,8 @@
         <w:rPr>
           <w:rFonts w:ascii="Times New Roman" w:eastAsia="Times New Roman" w:hAnsi="Times New Roman" w:cs="Times New Roman"/>
           <w:i/>
+          <w:sz w:val="20"/>
+          <w:szCs w:val="20"/>
         </w:rPr>
         <w:t>April 2022 - September 2022</w:t>
       </w:r>
@@ -1037,16 +1193,16 @@
         <w:spacing w:line="326" w:lineRule="auto"/>
         <w:rPr>
           <w:rFonts w:ascii="Times New Roman" w:eastAsia="Times New Roman" w:hAnsi="Times New Roman" w:cs="Times New Roman"/>
-          <w:sz w:val="24"/>
-          <w:szCs w:val="24"/>
+          <w:sz w:val="20"/>
+          <w:szCs w:val="20"/>
         </w:rPr>
       </w:pPr>
       <w:r>
         <w:rPr>
           <w:rFonts w:ascii="Times New Roman" w:eastAsia="Times New Roman" w:hAnsi="Times New Roman" w:cs="Times New Roman"/>
           <w:color w:val="231F20"/>
-          <w:sz w:val="24"/>
-          <w:szCs w:val="24"/>
+          <w:sz w:val="20"/>
+          <w:szCs w:val="20"/>
         </w:rPr>
         <w:t>Delivered and set up tents, furniture, and dishware for large-scale events</w:t>
       </w:r>
@@ -1060,16 +1216,16 @@
         <w:shd w:val="clear" w:color="auto" w:fill="FFFFFF"/>
         <w:rPr>
           <w:rFonts w:ascii="Times New Roman" w:eastAsia="Times New Roman" w:hAnsi="Times New Roman" w:cs="Times New Roman"/>
-          <w:sz w:val="24"/>
-          <w:szCs w:val="24"/>
+          <w:sz w:val="20"/>
+          <w:szCs w:val="20"/>
         </w:rPr>
       </w:pPr>
       <w:r>
         <w:rPr>
           <w:rFonts w:ascii="Times New Roman" w:eastAsia="Times New Roman" w:hAnsi="Times New Roman" w:cs="Times New Roman"/>
           <w:color w:val="231F20"/>
-          <w:sz w:val="24"/>
-          <w:szCs w:val="24"/>
+          <w:sz w:val="20"/>
+          <w:szCs w:val="20"/>
           <w:highlight w:val="white"/>
         </w:rPr>
         <w:t>Loaded truck and properly secured items to prevent damage for deliveries</w:t>
@@ -1080,98 +1236,97 @@
         <w:rPr>
           <w:rFonts w:ascii="Times New Roman" w:eastAsia="Times New Roman" w:hAnsi="Times New Roman" w:cs="Times New Roman"/>
           <w:b/>
-          <w:sz w:val="24"/>
-          <w:szCs w:val="24"/>
-        </w:rPr>
-      </w:pPr>
-      <w:r>
-        <w:rPr>
-          <w:rFonts w:ascii="Times New Roman" w:eastAsia="Times New Roman" w:hAnsi="Times New Roman" w:cs="Times New Roman"/>
-          <w:b/>
-          <w:sz w:val="24"/>
-          <w:szCs w:val="24"/>
+          <w:sz w:val="20"/>
+          <w:szCs w:val="20"/>
+        </w:rPr>
+      </w:pPr>
+      <w:r>
+        <w:rPr>
+          <w:rFonts w:ascii="Times New Roman" w:eastAsia="Times New Roman" w:hAnsi="Times New Roman" w:cs="Times New Roman"/>
+          <w:b/>
+          <w:sz w:val="20"/>
+          <w:szCs w:val="20"/>
         </w:rPr>
         <w:t xml:space="preserve">Value Village       </w:t>
       </w:r>
       <w:r>
         <w:rPr>
           <w:rFonts w:ascii="Times New Roman" w:eastAsia="Times New Roman" w:hAnsi="Times New Roman" w:cs="Times New Roman"/>
-          <w:sz w:val="24"/>
-          <w:szCs w:val="24"/>
+          <w:sz w:val="20"/>
+          <w:szCs w:val="20"/>
         </w:rPr>
         <w:t xml:space="preserve">     </w:t>
       </w:r>
       <w:r>
         <w:rPr>
           <w:rFonts w:ascii="Times New Roman" w:eastAsia="Times New Roman" w:hAnsi="Times New Roman" w:cs="Times New Roman"/>
-          <w:sz w:val="24"/>
-          <w:szCs w:val="24"/>
-        </w:rPr>
-        <w:tab/>
-      </w:r>
-      <w:r>
-        <w:rPr>
-          <w:rFonts w:ascii="Times New Roman" w:eastAsia="Times New Roman" w:hAnsi="Times New Roman" w:cs="Times New Roman"/>
-          <w:sz w:val="24"/>
-          <w:szCs w:val="24"/>
-        </w:rPr>
-        <w:tab/>
-      </w:r>
-      <w:r>
-        <w:rPr>
-          <w:rFonts w:ascii="Times New Roman" w:eastAsia="Times New Roman" w:hAnsi="Times New Roman" w:cs="Times New Roman"/>
-          <w:sz w:val="24"/>
-          <w:szCs w:val="24"/>
-        </w:rPr>
-        <w:tab/>
-      </w:r>
-      <w:r>
-        <w:rPr>
-          <w:rFonts w:ascii="Times New Roman" w:eastAsia="Times New Roman" w:hAnsi="Times New Roman" w:cs="Times New Roman"/>
-          <w:sz w:val="24"/>
-          <w:szCs w:val="24"/>
-        </w:rPr>
-        <w:tab/>
-      </w:r>
-      <w:r>
-        <w:rPr>
-          <w:rFonts w:ascii="Times New Roman" w:eastAsia="Times New Roman" w:hAnsi="Times New Roman" w:cs="Times New Roman"/>
-          <w:sz w:val="24"/>
-          <w:szCs w:val="24"/>
-        </w:rPr>
-        <w:tab/>
-      </w:r>
-      <w:r>
-        <w:rPr>
-          <w:rFonts w:ascii="Times New Roman" w:eastAsia="Times New Roman" w:hAnsi="Times New Roman" w:cs="Times New Roman"/>
-          <w:sz w:val="24"/>
-          <w:szCs w:val="24"/>
-        </w:rPr>
-        <w:tab/>
-      </w:r>
-      <w:r>
-        <w:rPr>
-          <w:rFonts w:ascii="Times New Roman" w:eastAsia="Times New Roman" w:hAnsi="Times New Roman" w:cs="Times New Roman"/>
-          <w:sz w:val="24"/>
-          <w:szCs w:val="24"/>
-        </w:rPr>
-        <w:tab/>
-      </w:r>
-      <w:r>
-        <w:rPr>
-          <w:rFonts w:ascii="Times New Roman" w:eastAsia="Times New Roman" w:hAnsi="Times New Roman" w:cs="Times New Roman"/>
-          <w:sz w:val="24"/>
-          <w:szCs w:val="24"/>
-        </w:rPr>
-        <w:tab/>
-        <w:t xml:space="preserve">       </w:t>
-      </w:r>
-      <w:r>
-        <w:rPr>
-          <w:rFonts w:ascii="Times New Roman" w:eastAsia="Times New Roman" w:hAnsi="Times New Roman" w:cs="Times New Roman"/>
-          <w:b/>
-          <w:sz w:val="24"/>
-          <w:szCs w:val="24"/>
+          <w:sz w:val="20"/>
+          <w:szCs w:val="20"/>
+        </w:rPr>
+        <w:tab/>
+      </w:r>
+      <w:r>
+        <w:rPr>
+          <w:rFonts w:ascii="Times New Roman" w:eastAsia="Times New Roman" w:hAnsi="Times New Roman" w:cs="Times New Roman"/>
+          <w:sz w:val="20"/>
+          <w:szCs w:val="20"/>
+        </w:rPr>
+        <w:tab/>
+      </w:r>
+      <w:r>
+        <w:rPr>
+          <w:rFonts w:ascii="Times New Roman" w:eastAsia="Times New Roman" w:hAnsi="Times New Roman" w:cs="Times New Roman"/>
+          <w:sz w:val="20"/>
+          <w:szCs w:val="20"/>
+        </w:rPr>
+        <w:tab/>
+      </w:r>
+      <w:r>
+        <w:rPr>
+          <w:rFonts w:ascii="Times New Roman" w:eastAsia="Times New Roman" w:hAnsi="Times New Roman" w:cs="Times New Roman"/>
+          <w:sz w:val="20"/>
+          <w:szCs w:val="20"/>
+        </w:rPr>
+        <w:tab/>
+      </w:r>
+      <w:r>
+        <w:rPr>
+          <w:rFonts w:ascii="Times New Roman" w:eastAsia="Times New Roman" w:hAnsi="Times New Roman" w:cs="Times New Roman"/>
+          <w:sz w:val="20"/>
+          <w:szCs w:val="20"/>
+        </w:rPr>
+        <w:tab/>
+      </w:r>
+      <w:r>
+        <w:rPr>
+          <w:rFonts w:ascii="Times New Roman" w:eastAsia="Times New Roman" w:hAnsi="Times New Roman" w:cs="Times New Roman"/>
+          <w:sz w:val="20"/>
+          <w:szCs w:val="20"/>
+        </w:rPr>
+        <w:tab/>
+      </w:r>
+      <w:r>
+        <w:rPr>
+          <w:rFonts w:ascii="Times New Roman" w:eastAsia="Times New Roman" w:hAnsi="Times New Roman" w:cs="Times New Roman"/>
+          <w:sz w:val="20"/>
+          <w:szCs w:val="20"/>
+        </w:rPr>
+        <w:t xml:space="preserve">                </w:t>
+      </w:r>
+      <w:r>
+        <w:rPr>
+          <w:rFonts w:ascii="Times New Roman" w:eastAsia="Times New Roman" w:hAnsi="Times New Roman" w:cs="Times New Roman"/>
+          <w:sz w:val="20"/>
+          <w:szCs w:val="20"/>
+        </w:rPr>
+        <w:t xml:space="preserve"> </w:t>
+      </w:r>
+      <w:r>
+        <w:rPr>
+          <w:rFonts w:ascii="Times New Roman" w:eastAsia="Times New Roman" w:hAnsi="Times New Roman" w:cs="Times New Roman"/>
+          <w:b/>
+          <w:sz w:val="20"/>
+          <w:szCs w:val="20"/>
         </w:rPr>
         <w:t>Woodinville, WA</w:t>
       </w:r>
@@ -1181,44 +1336,56 @@
         <w:rPr>
           <w:rFonts w:ascii="Times New Roman" w:eastAsia="Times New Roman" w:hAnsi="Times New Roman" w:cs="Times New Roman"/>
           <w:color w:val="231F20"/>
-          <w:sz w:val="24"/>
-          <w:szCs w:val="24"/>
+          <w:sz w:val="20"/>
+          <w:szCs w:val="20"/>
         </w:rPr>
       </w:pPr>
       <w:r>
         <w:rPr>
           <w:rFonts w:ascii="Times New Roman" w:eastAsia="Times New Roman" w:hAnsi="Times New Roman" w:cs="Times New Roman"/>
           <w:i/>
+          <w:sz w:val="20"/>
+          <w:szCs w:val="20"/>
         </w:rPr>
         <w:t xml:space="preserve">Warehouse Associate   </w:t>
       </w:r>
       <w:r>
         <w:rPr>
           <w:rFonts w:ascii="Times New Roman" w:eastAsia="Times New Roman" w:hAnsi="Times New Roman" w:cs="Times New Roman"/>
+          <w:sz w:val="20"/>
+          <w:szCs w:val="20"/>
         </w:rPr>
         <w:t xml:space="preserve">   </w:t>
       </w:r>
       <w:r>
         <w:rPr>
           <w:rFonts w:ascii="Times New Roman" w:eastAsia="Times New Roman" w:hAnsi="Times New Roman" w:cs="Times New Roman"/>
-        </w:rPr>
-        <w:tab/>
-      </w:r>
-      <w:r>
-        <w:rPr>
-          <w:rFonts w:ascii="Times New Roman" w:eastAsia="Times New Roman" w:hAnsi="Times New Roman" w:cs="Times New Roman"/>
-        </w:rPr>
-        <w:tab/>
-      </w:r>
-      <w:r>
-        <w:rPr>
-          <w:rFonts w:ascii="Times New Roman" w:eastAsia="Times New Roman" w:hAnsi="Times New Roman" w:cs="Times New Roman"/>
-        </w:rPr>
-        <w:tab/>
-      </w:r>
-      <w:r>
-        <w:rPr>
-          <w:rFonts w:ascii="Times New Roman" w:eastAsia="Times New Roman" w:hAnsi="Times New Roman" w:cs="Times New Roman"/>
+          <w:sz w:val="20"/>
+          <w:szCs w:val="20"/>
+        </w:rPr>
+        <w:tab/>
+      </w:r>
+      <w:r>
+        <w:rPr>
+          <w:rFonts w:ascii="Times New Roman" w:eastAsia="Times New Roman" w:hAnsi="Times New Roman" w:cs="Times New Roman"/>
+          <w:sz w:val="20"/>
+          <w:szCs w:val="20"/>
+        </w:rPr>
+        <w:tab/>
+      </w:r>
+      <w:r>
+        <w:rPr>
+          <w:rFonts w:ascii="Times New Roman" w:eastAsia="Times New Roman" w:hAnsi="Times New Roman" w:cs="Times New Roman"/>
+          <w:sz w:val="20"/>
+          <w:szCs w:val="20"/>
+        </w:rPr>
+        <w:tab/>
+      </w:r>
+      <w:r>
+        <w:rPr>
+          <w:rFonts w:ascii="Times New Roman" w:eastAsia="Times New Roman" w:hAnsi="Times New Roman" w:cs="Times New Roman"/>
+          <w:sz w:val="20"/>
+          <w:szCs w:val="20"/>
         </w:rPr>
         <w:tab/>
         <w:t xml:space="preserve">                         </w:t>
@@ -1226,7 +1393,17 @@
       <w:r>
         <w:rPr>
           <w:rFonts w:ascii="Times New Roman" w:eastAsia="Times New Roman" w:hAnsi="Times New Roman" w:cs="Times New Roman"/>
+          <w:sz w:val="20"/>
+          <w:szCs w:val="20"/>
+        </w:rPr>
+        <w:t xml:space="preserve">                      </w:t>
+      </w:r>
+      <w:r>
+        <w:rPr>
+          <w:rFonts w:ascii="Times New Roman" w:eastAsia="Times New Roman" w:hAnsi="Times New Roman" w:cs="Times New Roman"/>
           <w:i/>
+          <w:sz w:val="20"/>
+          <w:szCs w:val="20"/>
         </w:rPr>
         <w:t>September 2017 - February 2022</w:t>
       </w:r>
@@ -1241,16 +1418,16 @@
         <w:spacing w:line="326" w:lineRule="auto"/>
         <w:rPr>
           <w:rFonts w:ascii="Times New Roman" w:eastAsia="Times New Roman" w:hAnsi="Times New Roman" w:cs="Times New Roman"/>
-          <w:sz w:val="24"/>
-          <w:szCs w:val="24"/>
+          <w:sz w:val="20"/>
+          <w:szCs w:val="20"/>
         </w:rPr>
       </w:pPr>
       <w:r>
         <w:rPr>
           <w:rFonts w:ascii="Times New Roman" w:eastAsia="Times New Roman" w:hAnsi="Times New Roman" w:cs="Times New Roman"/>
           <w:color w:val="231F20"/>
-          <w:sz w:val="24"/>
-          <w:szCs w:val="24"/>
+          <w:sz w:val="20"/>
+          <w:szCs w:val="20"/>
         </w:rPr>
         <w:t>Organized donations and priced merchandise for sales floor</w:t>
       </w:r>
@@ -1265,27 +1442,37 @@
         <w:spacing w:line="326" w:lineRule="auto"/>
         <w:rPr>
           <w:rFonts w:ascii="Times New Roman" w:eastAsia="Times New Roman" w:hAnsi="Times New Roman" w:cs="Times New Roman"/>
-          <w:sz w:val="24"/>
-          <w:szCs w:val="24"/>
-        </w:rPr>
-      </w:pPr>
-      <w:r>
+          <w:sz w:val="20"/>
+          <w:szCs w:val="20"/>
+        </w:rPr>
+      </w:pPr>
+      <w:r>
+        <w:rPr>
+          <w:rFonts w:ascii="Times New Roman" w:eastAsia="Times New Roman" w:hAnsi="Times New Roman" w:cs="Times New Roman"/>
+          <w:color w:val="231F20"/>
+          <w:sz w:val="20"/>
+          <w:szCs w:val="20"/>
+        </w:rPr>
+        <w:t>Trained new employees in applying OSHA standards and store policies</w:t>
+      </w:r>
+    </w:p>
+    <w:p>
+      <w:pPr>
+        <w:shd w:val="clear" w:color="auto" w:fill="FFFFFF"/>
+        <w:spacing w:line="326" w:lineRule="auto"/>
         <w:rPr>
           <w:rFonts w:ascii="Times New Roman" w:eastAsia="Times New Roman" w:hAnsi="Times New Roman" w:cs="Times New Roman"/>
           <w:color w:val="231F20"/>
           <w:sz w:val="24"/>
           <w:szCs w:val="24"/>
         </w:rPr>
-        <w:t>Trained new employees in applying OSHA standards and store policies</w:t>
-      </w:r>
-    </w:p>
-    <w:p>
-      <w:pPr>
-        <w:shd w:val="clear" w:color="auto" w:fill="FFFFFF"/>
-        <w:spacing w:line="326" w:lineRule="auto"/>
-        <w:rPr>
-          <w:rFonts w:ascii="Times New Roman" w:eastAsia="Times New Roman" w:hAnsi="Times New Roman" w:cs="Times New Roman"/>
-          <w:color w:val="231F20"/>
+      </w:pPr>
+    </w:p>
+    <w:p>
+      <w:pPr>
+        <w:rPr>
+          <w:rFonts w:ascii="Times New Roman" w:eastAsia="Times New Roman" w:hAnsi="Times New Roman" w:cs="Times New Roman"/>
+          <w:b/>
           <w:sz w:val="24"/>
           <w:szCs w:val="24"/>
         </w:rPr>
@@ -1345,16 +1532,16 @@
         <w:rPr>
           <w:rFonts w:ascii="Times New Roman" w:eastAsia="Times New Roman" w:hAnsi="Times New Roman" w:cs="Times New Roman"/>
           <w:color w:val="231F20"/>
-          <w:sz w:val="24"/>
-          <w:szCs w:val="24"/>
+          <w:sz w:val="20"/>
+          <w:szCs w:val="20"/>
         </w:rPr>
       </w:pPr>
       <w:r>
         <w:rPr>
           <w:rFonts w:ascii="Times New Roman" w:eastAsia="Times New Roman" w:hAnsi="Times New Roman" w:cs="Times New Roman"/>
           <w:color w:val="231F20"/>
-          <w:sz w:val="24"/>
-          <w:szCs w:val="24"/>
+          <w:sz w:val="20"/>
+          <w:szCs w:val="20"/>
         </w:rPr>
         <w:t>Experience with Python, SQL, HTML, CSS, Java</w:t>
       </w:r>
@@ -1362,8 +1549,8 @@
         <w:rPr>
           <w:rFonts w:ascii="Times New Roman" w:eastAsia="Times New Roman" w:hAnsi="Times New Roman" w:cs="Times New Roman"/>
           <w:color w:val="231F20"/>
-          <w:sz w:val="24"/>
-          <w:szCs w:val="24"/>
+          <w:sz w:val="20"/>
+          <w:szCs w:val="20"/>
         </w:rPr>
         <w:t>S</w:t>
       </w:r>
@@ -1371,8 +1558,8 @@
         <w:rPr>
           <w:rFonts w:ascii="Times New Roman" w:eastAsia="Times New Roman" w:hAnsi="Times New Roman" w:cs="Times New Roman"/>
           <w:color w:val="231F20"/>
-          <w:sz w:val="24"/>
-          <w:szCs w:val="24"/>
+          <w:sz w:val="20"/>
+          <w:szCs w:val="20"/>
         </w:rPr>
         <w:t xml:space="preserve">cript, Java, </w:t>
       </w:r>
@@ -1380,8 +1567,8 @@
         <w:rPr>
           <w:rFonts w:ascii="Times New Roman" w:eastAsia="Times New Roman" w:hAnsi="Times New Roman" w:cs="Times New Roman"/>
           <w:color w:val="231F20"/>
-          <w:sz w:val="24"/>
-          <w:szCs w:val="24"/>
+          <w:sz w:val="20"/>
+          <w:szCs w:val="20"/>
         </w:rPr>
         <w:t>Data structures &amp; algorithms</w:t>
       </w:r>
@@ -1397,16 +1584,16 @@
         <w:rPr>
           <w:rFonts w:ascii="Times New Roman" w:eastAsia="Times New Roman" w:hAnsi="Times New Roman" w:cs="Times New Roman"/>
           <w:color w:val="231F20"/>
-          <w:sz w:val="24"/>
-          <w:szCs w:val="24"/>
+          <w:sz w:val="20"/>
+          <w:szCs w:val="20"/>
         </w:rPr>
       </w:pPr>
       <w:r>
         <w:rPr>
           <w:rFonts w:ascii="Times New Roman" w:eastAsia="Times New Roman" w:hAnsi="Times New Roman" w:cs="Times New Roman"/>
           <w:color w:val="231F20"/>
-          <w:sz w:val="24"/>
-          <w:szCs w:val="24"/>
+          <w:sz w:val="20"/>
+          <w:szCs w:val="20"/>
         </w:rPr>
         <w:t>AWS Certified Cloud Practitioner</w:t>
       </w:r>

</xml_diff>